<commit_message>
completion of pipe diameters
</commit_message>
<xml_diff>
--- a/Assignment 2_Solution Template_Spring_2023_v2.docx
+++ b/Assignment 2_Solution Template_Spring_2023_v2.docx
@@ -1809,6 +1809,9 @@
             <w:pPr>
               <w:jc w:val="center"/>
             </w:pPr>
+            <w:r>
+              <w:t>2</w:t>
+            </w:r>
           </w:p>
         </w:tc>
         <w:tc>
@@ -1819,6 +1822,9 @@
             <w:pPr>
               <w:jc w:val="center"/>
             </w:pPr>
+            <w:r>
+              <w:t>2</w:t>
+            </w:r>
           </w:p>
         </w:tc>
         <w:tc>
@@ -1829,6 +1835,9 @@
             <w:pPr>
               <w:jc w:val="center"/>
             </w:pPr>
+            <w:r>
+              <w:t>0.000126</w:t>
+            </w:r>
           </w:p>
         </w:tc>
         <w:tc>
@@ -3162,6 +3171,9 @@
             <w:pPr>
               <w:jc w:val="both"/>
             </w:pPr>
+            <w:r>
+              <w:t>2</w:t>
+            </w:r>
           </w:p>
         </w:tc>
         <w:tc>
@@ -13266,7 +13278,12 @@
 </file>
 
 <file path=customXml/item1.xml><?xml version="1.0" encoding="utf-8"?>
-<b:Sources xmlns:b="http://schemas.openxmlformats.org/officeDocument/2006/bibliography" xmlns="http://schemas.openxmlformats.org/officeDocument/2006/bibliography" SelectedStyle="\APA.XSL" StyleName="APA"/>
+<?mso-contentType ?>
+<FormTemplates xmlns="http://schemas.microsoft.com/sharepoint/v3/contenttype/forms">
+  <Display>DocumentLibraryForm</Display>
+  <Edit>DocumentLibraryForm</Edit>
+  <New>DocumentLibraryForm</New>
+</FormTemplates>
 </file>
 
 <file path=customXml/item2.xml><?xml version="1.0" encoding="utf-8"?>
@@ -13280,12 +13297,7 @@
 </file>
 
 <file path=customXml/item3.xml><?xml version="1.0" encoding="utf-8"?>
-<?mso-contentType ?>
-<FormTemplates xmlns="http://schemas.microsoft.com/sharepoint/v3/contenttype/forms">
-  <Display>DocumentLibraryForm</Display>
-  <Edit>DocumentLibraryForm</Edit>
-  <New>DocumentLibraryForm</New>
-</FormTemplates>
+<b:Sources xmlns:b="http://schemas.openxmlformats.org/officeDocument/2006/bibliography" xmlns="http://schemas.openxmlformats.org/officeDocument/2006/bibliography" SelectedStyle="\APA.XSL" StyleName="APA"/>
 </file>
 
 <file path=customXml/item4.xml><?xml version="1.0" encoding="utf-8"?>
@@ -13541,9 +13553,9 @@
 </file>
 
 <file path=customXml/itemProps1.xml><?xml version="1.0" encoding="utf-8"?>
-<ds:datastoreItem xmlns:ds="http://schemas.openxmlformats.org/officeDocument/2006/customXml" ds:itemID="{679294AB-ED62-4E78-A525-C7B14DAA58C5}">
+<ds:datastoreItem xmlns:ds="http://schemas.openxmlformats.org/officeDocument/2006/customXml" ds:itemID="{81CBBDC0-DB36-4DD7-9C6D-9F2B29258C00}">
   <ds:schemaRefs>
-    <ds:schemaRef ds:uri="http://schemas.openxmlformats.org/officeDocument/2006/bibliography"/>
+    <ds:schemaRef ds:uri="http://schemas.microsoft.com/sharepoint/v3/contenttype/forms"/>
   </ds:schemaRefs>
 </ds:datastoreItem>
 </file>
@@ -13560,9 +13572,9 @@
 </file>
 
 <file path=customXml/itemProps3.xml><?xml version="1.0" encoding="utf-8"?>
-<ds:datastoreItem xmlns:ds="http://schemas.openxmlformats.org/officeDocument/2006/customXml" ds:itemID="{81CBBDC0-DB36-4DD7-9C6D-9F2B29258C00}">
+<ds:datastoreItem xmlns:ds="http://schemas.openxmlformats.org/officeDocument/2006/customXml" ds:itemID="{679294AB-ED62-4E78-A525-C7B14DAA58C5}">
   <ds:schemaRefs>
-    <ds:schemaRef ds:uri="http://schemas.microsoft.com/sharepoint/v3/contenttype/forms"/>
+    <ds:schemaRef ds:uri="http://schemas.openxmlformats.org/officeDocument/2006/bibliography"/>
   </ds:schemaRefs>
 </ds:datastoreItem>
 </file>

</xml_diff>

<commit_message>
done everything except for pump and discussions
</commit_message>
<xml_diff>
--- a/Assignment 2_Solution Template_Spring_2023_v2.docx
+++ b/Assignment 2_Solution Template_Spring_2023_v2.docx
@@ -2302,7 +2302,7 @@
         <w:tblLook w:val="04A0" w:firstRow="1" w:lastRow="0" w:firstColumn="1" w:lastColumn="0" w:noHBand="0" w:noVBand="1"/>
       </w:tblPr>
       <w:tblGrid>
-        <w:gridCol w:w="715"/>
+        <w:gridCol w:w="1109"/>
         <w:gridCol w:w="1687"/>
         <w:gridCol w:w="1630"/>
         <w:gridCol w:w="1474"/>
@@ -2444,6 +2444,7 @@
             <w:pPr>
               <w:jc w:val="both"/>
             </w:pPr>
+            <w:commentRangeStart w:id="0"/>
             <w:r>
               <w:t>P</w:t>
             </w:r>
@@ -2475,6 +2476,9 @@
             <w:pPr>
               <w:jc w:val="both"/>
             </w:pPr>
+            <w:r>
+              <w:t>2</w:t>
+            </w:r>
           </w:p>
         </w:tc>
         <w:tc>
@@ -2486,6 +2490,9 @@
             <w:pPr>
               <w:jc w:val="both"/>
             </w:pPr>
+            <w:r>
+              <w:t>0.0508</w:t>
+            </w:r>
           </w:p>
         </w:tc>
         <w:tc>
@@ -2546,6 +2553,9 @@
             <w:pPr>
               <w:jc w:val="both"/>
             </w:pPr>
+            <w:r>
+              <w:t>2</w:t>
+            </w:r>
           </w:p>
         </w:tc>
         <w:tc>
@@ -2557,6 +2567,9 @@
             <w:pPr>
               <w:jc w:val="both"/>
             </w:pPr>
+            <w:r>
+              <w:t>0.0508</w:t>
+            </w:r>
           </w:p>
         </w:tc>
         <w:tc>
@@ -2617,6 +2630,9 @@
             <w:pPr>
               <w:jc w:val="both"/>
             </w:pPr>
+            <w:r>
+              <w:t>2</w:t>
+            </w:r>
           </w:p>
         </w:tc>
         <w:tc>
@@ -2628,6 +2644,9 @@
             <w:pPr>
               <w:jc w:val="both"/>
             </w:pPr>
+            <w:r>
+              <w:t>0.0508</w:t>
+            </w:r>
           </w:p>
         </w:tc>
         <w:tc>
@@ -2688,6 +2707,9 @@
             <w:pPr>
               <w:jc w:val="both"/>
             </w:pPr>
+            <w:r>
+              <w:t>2</w:t>
+            </w:r>
           </w:p>
         </w:tc>
         <w:tc>
@@ -2699,6 +2721,9 @@
             <w:pPr>
               <w:jc w:val="both"/>
             </w:pPr>
+            <w:r>
+              <w:t>0.0508</w:t>
+            </w:r>
           </w:p>
         </w:tc>
         <w:tc>
@@ -2759,6 +2784,9 @@
             <w:pPr>
               <w:jc w:val="both"/>
             </w:pPr>
+            <w:r>
+              <w:t>2</w:t>
+            </w:r>
           </w:p>
         </w:tc>
         <w:tc>
@@ -2770,6 +2798,94 @@
             <w:pPr>
               <w:jc w:val="both"/>
             </w:pPr>
+            <w:r>
+              <w:t>0.0508</w:t>
+            </w:r>
+          </w:p>
+        </w:tc>
+        <w:tc>
+          <w:tcPr>
+            <w:tcW w:w="3085" w:type="dxa"/>
+            <w:noWrap/>
+          </w:tcPr>
+          <w:p>
+            <w:pPr>
+              <w:jc w:val="both"/>
+            </w:pPr>
+          </w:p>
+        </w:tc>
+      </w:tr>
+      <w:commentRangeEnd w:id="0"/>
+      <w:tr>
+        <w:trPr>
+          <w:trHeight w:val="20"/>
+          <w:jc w:val="center"/>
+        </w:trPr>
+        <w:tc>
+          <w:tcPr>
+            <w:tcW w:w="715" w:type="dxa"/>
+            <w:noWrap/>
+            <w:hideMark/>
+          </w:tcPr>
+          <w:p>
+            <w:pPr>
+              <w:jc w:val="both"/>
+            </w:pPr>
+            <w:r>
+              <w:rPr>
+                <w:rStyle w:val="CommentReference"/>
+                <w:lang w:val="en-US" w:eastAsia="en-US"/>
+              </w:rPr>
+              <w:commentReference w:id="0"/>
+            </w:r>
+            <w:r>
+              <w:t>P</w:t>
+            </w:r>
+            <w:r>
+              <w:t>6</w:t>
+            </w:r>
+          </w:p>
+        </w:tc>
+        <w:tc>
+          <w:tcPr>
+            <w:tcW w:w="1687" w:type="dxa"/>
+            <w:noWrap/>
+          </w:tcPr>
+          <w:p>
+            <w:pPr>
+              <w:jc w:val="both"/>
+            </w:pPr>
+            <w:r>
+              <w:t>9</w:t>
+            </w:r>
+          </w:p>
+        </w:tc>
+        <w:tc>
+          <w:tcPr>
+            <w:tcW w:w="1630" w:type="dxa"/>
+            <w:noWrap/>
+          </w:tcPr>
+          <w:p>
+            <w:pPr>
+              <w:jc w:val="both"/>
+            </w:pPr>
+            <w:r>
+              <w:t>1</w:t>
+            </w:r>
+          </w:p>
+        </w:tc>
+        <w:tc>
+          <w:tcPr>
+            <w:tcW w:w="1474" w:type="dxa"/>
+            <w:noWrap/>
+          </w:tcPr>
+          <w:p>
+            <w:pPr>
+              <w:jc w:val="both"/>
+            </w:pPr>
+            <w:r>
+              <w:t>0.0254</w:t>
+            </w:r>
           </w:p>
         </w:tc>
         <w:tc>
@@ -2803,7 +2919,7 @@
               <w:t>P</w:t>
             </w:r>
             <w:r>
-              <w:t>6</w:t>
+              <w:t>7</w:t>
             </w:r>
           </w:p>
         </w:tc>
@@ -2817,7 +2933,7 @@
               <w:jc w:val="both"/>
             </w:pPr>
             <w:r>
-              <w:t>9</w:t>
+              <w:t>8</w:t>
             </w:r>
           </w:p>
         </w:tc>
@@ -2830,6 +2946,9 @@
             <w:pPr>
               <w:jc w:val="both"/>
             </w:pPr>
+            <w:r>
+              <w:t>1</w:t>
+            </w:r>
           </w:p>
         </w:tc>
         <w:tc>
@@ -2841,6 +2960,9 @@
             <w:pPr>
               <w:jc w:val="both"/>
             </w:pPr>
+            <w:r>
+              <w:t>0.0254</w:t>
+            </w:r>
           </w:p>
         </w:tc>
         <w:tc>
@@ -2874,7 +2996,7 @@
               <w:t>P</w:t>
             </w:r>
             <w:r>
-              <w:t>7</w:t>
+              <w:t>8</w:t>
             </w:r>
           </w:p>
         </w:tc>
@@ -2888,7 +3010,7 @@
               <w:jc w:val="both"/>
             </w:pPr>
             <w:r>
-              <w:t>8</w:t>
+              <w:t>5</w:t>
             </w:r>
           </w:p>
         </w:tc>
@@ -2901,6 +3023,9 @@
             <w:pPr>
               <w:jc w:val="both"/>
             </w:pPr>
+            <w:r>
+              <w:t>0.75</w:t>
+            </w:r>
           </w:p>
         </w:tc>
         <w:tc>
@@ -2912,6 +3037,9 @@
             <w:pPr>
               <w:jc w:val="both"/>
             </w:pPr>
+            <w:r>
+              <w:t>0.0190</w:t>
+            </w:r>
           </w:p>
         </w:tc>
         <w:tc>
@@ -2945,7 +3073,7 @@
               <w:t>P</w:t>
             </w:r>
             <w:r>
-              <w:t>8</w:t>
+              <w:t>9</w:t>
             </w:r>
           </w:p>
         </w:tc>
@@ -2959,7 +3087,7 @@
               <w:jc w:val="both"/>
             </w:pPr>
             <w:r>
-              <w:t>5</w:t>
+              <w:t>2</w:t>
             </w:r>
           </w:p>
         </w:tc>
@@ -2972,6 +3100,9 @@
             <w:pPr>
               <w:jc w:val="both"/>
             </w:pPr>
+            <w:r>
+              <w:t>0.5</w:t>
+            </w:r>
           </w:p>
         </w:tc>
         <w:tc>
@@ -2983,6 +3114,9 @@
             <w:pPr>
               <w:jc w:val="both"/>
             </w:pPr>
+            <w:r>
+              <w:t>0.0127</w:t>
+            </w:r>
           </w:p>
         </w:tc>
         <w:tc>
@@ -3016,7 +3150,7 @@
               <w:t>P</w:t>
             </w:r>
             <w:r>
-              <w:t>9</w:t>
+              <w:t>10</w:t>
             </w:r>
           </w:p>
         </w:tc>
@@ -3043,6 +3177,9 @@
             <w:pPr>
               <w:jc w:val="both"/>
             </w:pPr>
+            <w:r>
+              <w:t>0.5</w:t>
+            </w:r>
           </w:p>
         </w:tc>
         <w:tc>
@@ -3054,6 +3191,9 @@
             <w:pPr>
               <w:jc w:val="both"/>
             </w:pPr>
+            <w:r>
+              <w:t>0.0127</w:t>
+            </w:r>
           </w:p>
         </w:tc>
         <w:tc>
@@ -3087,7 +3227,7 @@
               <w:t>P</w:t>
             </w:r>
             <w:r>
-              <w:t>10</w:t>
+              <w:t>11</w:t>
             </w:r>
           </w:p>
         </w:tc>
@@ -3114,6 +3254,9 @@
             <w:pPr>
               <w:jc w:val="both"/>
             </w:pPr>
+            <w:r>
+              <w:t>0.5</w:t>
+            </w:r>
           </w:p>
         </w:tc>
         <w:tc>
@@ -3125,6 +3268,9 @@
             <w:pPr>
               <w:jc w:val="both"/>
             </w:pPr>
+            <w:r>
+              <w:t>0.0127</w:t>
+            </w:r>
           </w:p>
         </w:tc>
         <w:tc>
@@ -3158,7 +3304,7 @@
               <w:t>P</w:t>
             </w:r>
             <w:r>
-              <w:t>11</w:t>
+              <w:t>12</w:t>
             </w:r>
           </w:p>
         </w:tc>
@@ -3172,7 +3318,7 @@
               <w:jc w:val="both"/>
             </w:pPr>
             <w:r>
-              <w:t>2</w:t>
+              <w:t>3</w:t>
             </w:r>
           </w:p>
         </w:tc>
@@ -3185,6 +3331,9 @@
             <w:pPr>
               <w:jc w:val="both"/>
             </w:pPr>
+            <w:r>
+              <w:t>0.5</w:t>
+            </w:r>
           </w:p>
         </w:tc>
         <w:tc>
@@ -3196,6 +3345,9 @@
             <w:pPr>
               <w:jc w:val="both"/>
             </w:pPr>
+            <w:r>
+              <w:t>0.0127</w:t>
+            </w:r>
           </w:p>
         </w:tc>
         <w:tc>
@@ -3229,7 +3381,7 @@
               <w:t>P</w:t>
             </w:r>
             <w:r>
-              <w:t>12</w:t>
+              <w:t>13</w:t>
             </w:r>
           </w:p>
         </w:tc>
@@ -3256,6 +3408,9 @@
             <w:pPr>
               <w:jc w:val="both"/>
             </w:pPr>
+            <w:r>
+              <w:t>0.5</w:t>
+            </w:r>
           </w:p>
         </w:tc>
         <w:tc>
@@ -3267,6 +3422,9 @@
             <w:pPr>
               <w:jc w:val="both"/>
             </w:pPr>
+            <w:r>
+              <w:t>0.0127</w:t>
+            </w:r>
           </w:p>
         </w:tc>
         <w:tc>
@@ -3290,17 +3448,13 @@
           <w:tcPr>
             <w:tcW w:w="715" w:type="dxa"/>
             <w:noWrap/>
-            <w:hideMark/>
           </w:tcPr>
           <w:p>
             <w:pPr>
               <w:jc w:val="both"/>
             </w:pPr>
             <w:r>
-              <w:t>P</w:t>
-            </w:r>
-            <w:r>
-              <w:t>13</w:t>
+              <w:t>P14</w:t>
             </w:r>
           </w:p>
         </w:tc>
@@ -3314,7 +3468,7 @@
               <w:jc w:val="both"/>
             </w:pPr>
             <w:r>
-              <w:t>3</w:t>
+              <w:t>1</w:t>
             </w:r>
           </w:p>
         </w:tc>
@@ -3327,6 +3481,9 @@
             <w:pPr>
               <w:jc w:val="both"/>
             </w:pPr>
+            <w:r>
+              <w:t>0.5</w:t>
+            </w:r>
           </w:p>
         </w:tc>
         <w:tc>
@@ -3338,6 +3495,9 @@
             <w:pPr>
               <w:jc w:val="both"/>
             </w:pPr>
+            <w:r>
+              <w:t>0.0127</w:t>
+            </w:r>
           </w:p>
         </w:tc>
         <w:tc>
@@ -3367,7 +3527,7 @@
               <w:jc w:val="both"/>
             </w:pPr>
             <w:r>
-              <w:t>P14</w:t>
+              <w:t>P15</w:t>
             </w:r>
           </w:p>
         </w:tc>
@@ -3381,7 +3541,7 @@
               <w:jc w:val="both"/>
             </w:pPr>
             <w:r>
-              <w:t>1</w:t>
+              <w:t>5</w:t>
             </w:r>
           </w:p>
         </w:tc>
@@ -3394,6 +3554,9 @@
             <w:pPr>
               <w:jc w:val="both"/>
             </w:pPr>
+            <w:r>
+              <w:t>0.75</w:t>
+            </w:r>
           </w:p>
         </w:tc>
         <w:tc>
@@ -3405,6 +3568,9 @@
             <w:pPr>
               <w:jc w:val="both"/>
             </w:pPr>
+            <w:r>
+              <w:t>0.0190</w:t>
+            </w:r>
           </w:p>
         </w:tc>
         <w:tc>
@@ -3434,7 +3600,7 @@
               <w:jc w:val="both"/>
             </w:pPr>
             <w:r>
-              <w:t>P15</w:t>
+              <w:t>P16</w:t>
             </w:r>
           </w:p>
         </w:tc>
@@ -3448,7 +3614,7 @@
               <w:jc w:val="both"/>
             </w:pPr>
             <w:r>
-              <w:t>5</w:t>
+              <w:t>3</w:t>
             </w:r>
           </w:p>
         </w:tc>
@@ -3461,6 +3627,9 @@
             <w:pPr>
               <w:jc w:val="both"/>
             </w:pPr>
+            <w:r>
+              <w:t>0.5</w:t>
+            </w:r>
           </w:p>
         </w:tc>
         <w:tc>
@@ -3472,6 +3641,9 @@
             <w:pPr>
               <w:jc w:val="both"/>
             </w:pPr>
+            <w:r>
+              <w:t>0.0127</w:t>
+            </w:r>
           </w:p>
         </w:tc>
         <w:tc>
@@ -3501,7 +3673,7 @@
               <w:jc w:val="both"/>
             </w:pPr>
             <w:r>
-              <w:t>P16</w:t>
+              <w:t>P17</w:t>
             </w:r>
           </w:p>
         </w:tc>
@@ -3515,7 +3687,7 @@
               <w:jc w:val="both"/>
             </w:pPr>
             <w:r>
-              <w:t>3</w:t>
+              <w:t>2</w:t>
             </w:r>
           </w:p>
         </w:tc>
@@ -3528,6 +3700,9 @@
             <w:pPr>
               <w:jc w:val="both"/>
             </w:pPr>
+            <w:r>
+              <w:t>0.5</w:t>
+            </w:r>
           </w:p>
         </w:tc>
         <w:tc>
@@ -3539,73 +3714,9 @@
             <w:pPr>
               <w:jc w:val="both"/>
             </w:pPr>
-          </w:p>
-        </w:tc>
-        <w:tc>
-          <w:tcPr>
-            <w:tcW w:w="3085" w:type="dxa"/>
-            <w:noWrap/>
-          </w:tcPr>
-          <w:p>
-            <w:pPr>
-              <w:jc w:val="both"/>
-            </w:pPr>
-          </w:p>
-        </w:tc>
-      </w:tr>
-      <w:tr>
-        <w:trPr>
-          <w:trHeight w:val="20"/>
-          <w:jc w:val="center"/>
-        </w:trPr>
-        <w:tc>
-          <w:tcPr>
-            <w:tcW w:w="715" w:type="dxa"/>
-            <w:noWrap/>
-          </w:tcPr>
-          <w:p>
-            <w:pPr>
-              <w:jc w:val="both"/>
-            </w:pPr>
-            <w:r>
-              <w:t>P17</w:t>
-            </w:r>
-          </w:p>
-        </w:tc>
-        <w:tc>
-          <w:tcPr>
-            <w:tcW w:w="1687" w:type="dxa"/>
-            <w:noWrap/>
-          </w:tcPr>
-          <w:p>
-            <w:pPr>
-              <w:jc w:val="both"/>
-            </w:pPr>
-            <w:r>
-              <w:t>2</w:t>
-            </w:r>
-          </w:p>
-        </w:tc>
-        <w:tc>
-          <w:tcPr>
-            <w:tcW w:w="1630" w:type="dxa"/>
-            <w:noWrap/>
-          </w:tcPr>
-          <w:p>
-            <w:pPr>
-              <w:jc w:val="both"/>
-            </w:pPr>
-          </w:p>
-        </w:tc>
-        <w:tc>
-          <w:tcPr>
-            <w:tcW w:w="1474" w:type="dxa"/>
-            <w:noWrap/>
-          </w:tcPr>
-          <w:p>
-            <w:pPr>
-              <w:jc w:val="both"/>
-            </w:pPr>
+            <w:r>
+              <w:t>0.0127</w:t>
+            </w:r>
           </w:p>
         </w:tc>
         <w:tc>
@@ -3770,6 +3881,7 @@
         <w:gridCol w:w="1255"/>
         <w:gridCol w:w="2790"/>
         <w:gridCol w:w="2160"/>
+        <w:gridCol w:w="2160"/>
       </w:tblGrid>
       <w:tr>
         <w:trPr>
@@ -3838,6 +3950,26 @@
             </w:r>
           </w:p>
         </w:tc>
+        <w:tc>
+          <w:tcPr>
+            <w:tcW w:w="2160" w:type="dxa"/>
+          </w:tcPr>
+          <w:p>
+            <w:pPr>
+              <w:rPr>
+                <w:b/>
+                <w:bCs/>
+              </w:rPr>
+            </w:pPr>
+            <w:r>
+              <w:rPr>
+                <w:b/>
+                <w:bCs/>
+              </w:rPr>
+              <w:t>With fixtures off</w:t>
+            </w:r>
+          </w:p>
+        </w:tc>
       </w:tr>
       <w:tr>
         <w:trPr>
@@ -3869,7 +4001,21 @@
           <w:tcPr>
             <w:tcW w:w="2160" w:type="dxa"/>
           </w:tcPr>
-          <w:p/>
+          <w:p>
+            <w:r>
+              <w:t>5.41</w:t>
+            </w:r>
+          </w:p>
+        </w:tc>
+        <w:tc>
+          <w:tcPr>
+            <w:tcW w:w="2160" w:type="dxa"/>
+          </w:tcPr>
+          <w:p>
+            <w:r>
+              <w:t>5.04</w:t>
+            </w:r>
+          </w:p>
         </w:tc>
       </w:tr>
       <w:tr>
@@ -3902,7 +4048,21 @@
           <w:tcPr>
             <w:tcW w:w="2160" w:type="dxa"/>
           </w:tcPr>
-          <w:p/>
+          <w:p>
+            <w:r>
+              <w:t>1.09</w:t>
+            </w:r>
+          </w:p>
+        </w:tc>
+        <w:tc>
+          <w:tcPr>
+            <w:tcW w:w="2160" w:type="dxa"/>
+          </w:tcPr>
+          <w:p>
+            <w:r>
+              <w:t>0.11</w:t>
+            </w:r>
+          </w:p>
         </w:tc>
       </w:tr>
       <w:tr>
@@ -3935,7 +4095,21 @@
           <w:tcPr>
             <w:tcW w:w="2160" w:type="dxa"/>
           </w:tcPr>
-          <w:p/>
+          <w:p>
+            <w:r>
+              <w:t>0.33</w:t>
+            </w:r>
+          </w:p>
+        </w:tc>
+        <w:tc>
+          <w:tcPr>
+            <w:tcW w:w="2160" w:type="dxa"/>
+          </w:tcPr>
+          <w:p>
+            <w:r>
+              <w:t>0.034</w:t>
+            </w:r>
+          </w:p>
         </w:tc>
       </w:tr>
       <w:tr>
@@ -3968,7 +4142,21 @@
           <w:tcPr>
             <w:tcW w:w="2160" w:type="dxa"/>
           </w:tcPr>
-          <w:p/>
+          <w:p>
+            <w:r>
+              <w:t>0.062</w:t>
+            </w:r>
+          </w:p>
+        </w:tc>
+        <w:tc>
+          <w:tcPr>
+            <w:tcW w:w="2160" w:type="dxa"/>
+          </w:tcPr>
+          <w:p>
+            <w:r>
+              <w:t>0.0064</w:t>
+            </w:r>
+          </w:p>
         </w:tc>
       </w:tr>
       <w:tr>
@@ -4001,7 +4189,21 @@
           <w:tcPr>
             <w:tcW w:w="2160" w:type="dxa"/>
           </w:tcPr>
-          <w:p/>
+          <w:p>
+            <w:r>
+              <w:t>0.50</w:t>
+            </w:r>
+          </w:p>
+        </w:tc>
+        <w:tc>
+          <w:tcPr>
+            <w:tcW w:w="2160" w:type="dxa"/>
+          </w:tcPr>
+          <w:p>
+            <w:r>
+              <w:t>0.05</w:t>
+            </w:r>
+          </w:p>
         </w:tc>
       </w:tr>
       <w:tr>
@@ -4034,7 +4236,21 @@
           <w:tcPr>
             <w:tcW w:w="2160" w:type="dxa"/>
           </w:tcPr>
-          <w:p/>
+          <w:p>
+            <w:r>
+              <w:t>0.23</w:t>
+            </w:r>
+          </w:p>
+        </w:tc>
+        <w:tc>
+          <w:tcPr>
+            <w:tcW w:w="2160" w:type="dxa"/>
+          </w:tcPr>
+          <w:p>
+            <w:r>
+              <w:t>0.034</w:t>
+            </w:r>
+          </w:p>
         </w:tc>
       </w:tr>
       <w:tr>
@@ -4068,7 +4284,21 @@
           <w:tcPr>
             <w:tcW w:w="2160" w:type="dxa"/>
           </w:tcPr>
-          <w:p/>
+          <w:p>
+            <w:r>
+              <w:t>0.12</w:t>
+            </w:r>
+          </w:p>
+        </w:tc>
+        <w:tc>
+          <w:tcPr>
+            <w:tcW w:w="2160" w:type="dxa"/>
+          </w:tcPr>
+          <w:p>
+            <w:r>
+              <w:t>0.01</w:t>
+            </w:r>
+          </w:p>
         </w:tc>
       </w:tr>
       <w:tr>
@@ -4101,7 +4331,21 @@
           <w:tcPr>
             <w:tcW w:w="2160" w:type="dxa"/>
           </w:tcPr>
-          <w:p/>
+          <w:p>
+            <w:r>
+              <w:t>0.12</w:t>
+            </w:r>
+          </w:p>
+        </w:tc>
+        <w:tc>
+          <w:tcPr>
+            <w:tcW w:w="2160" w:type="dxa"/>
+          </w:tcPr>
+          <w:p>
+            <w:r>
+              <w:t>0.025</w:t>
+            </w:r>
+          </w:p>
         </w:tc>
       </w:tr>
       <w:tr>
@@ -4134,7 +4378,21 @@
           <w:tcPr>
             <w:tcW w:w="2160" w:type="dxa"/>
           </w:tcPr>
-          <w:p/>
+          <w:p>
+            <w:r>
+              <w:t>0.34</w:t>
+            </w:r>
+          </w:p>
+        </w:tc>
+        <w:tc>
+          <w:tcPr>
+            <w:tcW w:w="2160" w:type="dxa"/>
+          </w:tcPr>
+          <w:p>
+            <w:r>
+              <w:t>0.34</w:t>
+            </w:r>
+          </w:p>
         </w:tc>
       </w:tr>
       <w:tr>
@@ -4167,7 +4425,21 @@
           <w:tcPr>
             <w:tcW w:w="2160" w:type="dxa"/>
           </w:tcPr>
-          <w:p/>
+          <w:p>
+            <w:r>
+              <w:t>0.23</w:t>
+            </w:r>
+          </w:p>
+        </w:tc>
+        <w:tc>
+          <w:tcPr>
+            <w:tcW w:w="2160" w:type="dxa"/>
+          </w:tcPr>
+          <w:p>
+            <w:r>
+              <w:t>0.23</w:t>
+            </w:r>
+          </w:p>
         </w:tc>
       </w:tr>
       <w:tr>
@@ -4200,7 +4472,21 @@
           <w:tcPr>
             <w:tcW w:w="2160" w:type="dxa"/>
           </w:tcPr>
-          <w:p/>
+          <w:p>
+            <w:r>
+              <w:t>1.94</w:t>
+            </w:r>
+          </w:p>
+        </w:tc>
+        <w:tc>
+          <w:tcPr>
+            <w:tcW w:w="2160" w:type="dxa"/>
+          </w:tcPr>
+          <w:p>
+            <w:r>
+              <w:t>1.94</w:t>
+            </w:r>
+          </w:p>
         </w:tc>
       </w:tr>
       <w:tr>
@@ -4233,7 +4519,21 @@
           <w:tcPr>
             <w:tcW w:w="2160" w:type="dxa"/>
           </w:tcPr>
-          <w:p/>
+          <w:p>
+            <w:r>
+              <w:t>0.57</w:t>
+            </w:r>
+          </w:p>
+        </w:tc>
+        <w:tc>
+          <w:tcPr>
+            <w:tcW w:w="2160" w:type="dxa"/>
+          </w:tcPr>
+          <w:p>
+            <w:r>
+              <w:t>0</w:t>
+            </w:r>
+          </w:p>
         </w:tc>
       </w:tr>
       <w:tr>
@@ -4266,7 +4566,21 @@
           <w:tcPr>
             <w:tcW w:w="2160" w:type="dxa"/>
           </w:tcPr>
-          <w:p/>
+          <w:p>
+            <w:r>
+              <w:t>0.29</w:t>
+            </w:r>
+          </w:p>
+        </w:tc>
+        <w:tc>
+          <w:tcPr>
+            <w:tcW w:w="2160" w:type="dxa"/>
+          </w:tcPr>
+          <w:p>
+            <w:r>
+              <w:t>0</w:t>
+            </w:r>
+          </w:p>
         </w:tc>
       </w:tr>
       <w:tr>
@@ -4295,7 +4609,21 @@
           <w:tcPr>
             <w:tcW w:w="2160" w:type="dxa"/>
           </w:tcPr>
-          <w:p/>
+          <w:p>
+            <w:r>
+              <w:t>0.042</w:t>
+            </w:r>
+          </w:p>
+        </w:tc>
+        <w:tc>
+          <w:tcPr>
+            <w:tcW w:w="2160" w:type="dxa"/>
+          </w:tcPr>
+          <w:p>
+            <w:r>
+              <w:t>0.042</w:t>
+            </w:r>
+          </w:p>
         </w:tc>
       </w:tr>
       <w:tr>
@@ -4324,7 +4652,107 @@
           <w:tcPr>
             <w:tcW w:w="2160" w:type="dxa"/>
           </w:tcPr>
+          <w:p>
+            <w:r>
+              <w:t>0.51</w:t>
+            </w:r>
+          </w:p>
+        </w:tc>
+        <w:tc>
+          <w:tcPr>
+            <w:tcW w:w="2160" w:type="dxa"/>
+          </w:tcPr>
+          <w:p>
+            <w:r>
+              <w:t>0</w:t>
+            </w:r>
+          </w:p>
+        </w:tc>
+      </w:tr>
+      <w:tr>
+        <w:trPr>
+          <w:trHeight w:val="20"/>
+          <w:jc w:val="center"/>
+        </w:trPr>
+        <w:tc>
+          <w:tcPr>
+            <w:tcW w:w="1255" w:type="dxa"/>
+            <w:noWrap/>
+          </w:tcPr>
+          <w:p>
+            <w:r>
+              <w:t>P16</w:t>
+            </w:r>
+          </w:p>
+        </w:tc>
+        <w:tc>
+          <w:tcPr>
+            <w:tcW w:w="2790" w:type="dxa"/>
+          </w:tcPr>
           <w:p/>
+        </w:tc>
+        <w:tc>
+          <w:tcPr>
+            <w:tcW w:w="2160" w:type="dxa"/>
+          </w:tcPr>
+          <w:p>
+            <w:r>
+              <w:t>0.69</w:t>
+            </w:r>
+          </w:p>
+        </w:tc>
+        <w:tc>
+          <w:tcPr>
+            <w:tcW w:w="2160" w:type="dxa"/>
+          </w:tcPr>
+          <w:p>
+            <w:r>
+              <w:t>0</w:t>
+            </w:r>
+          </w:p>
+        </w:tc>
+      </w:tr>
+      <w:tr>
+        <w:trPr>
+          <w:trHeight w:val="20"/>
+          <w:jc w:val="center"/>
+        </w:trPr>
+        <w:tc>
+          <w:tcPr>
+            <w:tcW w:w="1255" w:type="dxa"/>
+            <w:noWrap/>
+          </w:tcPr>
+          <w:p>
+            <w:r>
+              <w:t>P17</w:t>
+            </w:r>
+          </w:p>
+        </w:tc>
+        <w:tc>
+          <w:tcPr>
+            <w:tcW w:w="2790" w:type="dxa"/>
+          </w:tcPr>
+          <w:p/>
+        </w:tc>
+        <w:tc>
+          <w:tcPr>
+            <w:tcW w:w="2160" w:type="dxa"/>
+          </w:tcPr>
+          <w:p>
+            <w:r>
+              <w:t>0.49</w:t>
+            </w:r>
+          </w:p>
+        </w:tc>
+        <w:tc>
+          <w:tcPr>
+            <w:tcW w:w="2160" w:type="dxa"/>
+          </w:tcPr>
+          <w:p>
+            <w:r>
+              <w:t>0</w:t>
+            </w:r>
+          </w:p>
         </w:tc>
       </w:tr>
     </w:tbl>
@@ -4549,13 +4977,21 @@
           <w:tcPr>
             <w:tcW w:w="1947" w:type="dxa"/>
           </w:tcPr>
-          <w:p/>
+          <w:p>
+            <w:r>
+              <w:t>0.37</w:t>
+            </w:r>
+          </w:p>
         </w:tc>
         <w:tc>
           <w:tcPr>
             <w:tcW w:w="1653" w:type="dxa"/>
           </w:tcPr>
-          <w:p/>
+          <w:p>
+            <w:r>
+              <w:t>0.015</w:t>
+            </w:r>
+          </w:p>
         </w:tc>
       </w:tr>
       <w:tr>
@@ -4604,13 +5040,21 @@
           <w:tcPr>
             <w:tcW w:w="1947" w:type="dxa"/>
           </w:tcPr>
-          <w:p/>
+          <w:p>
+            <w:r>
+              <w:t>0.37</w:t>
+            </w:r>
+          </w:p>
         </w:tc>
         <w:tc>
           <w:tcPr>
             <w:tcW w:w="1653" w:type="dxa"/>
           </w:tcPr>
-          <w:p/>
+          <w:p>
+            <w:r>
+              <w:t>0.015</w:t>
+            </w:r>
+          </w:p>
         </w:tc>
       </w:tr>
       <w:tr>
@@ -4659,13 +5103,21 @@
           <w:tcPr>
             <w:tcW w:w="1947" w:type="dxa"/>
           </w:tcPr>
-          <w:p/>
+          <w:p>
+            <w:r>
+              <w:t>0.37</w:t>
+            </w:r>
+          </w:p>
         </w:tc>
         <w:tc>
           <w:tcPr>
             <w:tcW w:w="1653" w:type="dxa"/>
           </w:tcPr>
-          <w:p/>
+          <w:p>
+            <w:r>
+              <w:t>0.015</w:t>
+            </w:r>
+          </w:p>
         </w:tc>
       </w:tr>
       <w:tr>
@@ -4714,13 +5166,21 @@
           <w:tcPr>
             <w:tcW w:w="1947" w:type="dxa"/>
           </w:tcPr>
-          <w:p/>
+          <w:p>
+            <w:r>
+              <w:t>0.37</w:t>
+            </w:r>
+          </w:p>
         </w:tc>
         <w:tc>
           <w:tcPr>
             <w:tcW w:w="1653" w:type="dxa"/>
           </w:tcPr>
-          <w:p/>
+          <w:p>
+            <w:r>
+              <w:t>0.012</w:t>
+            </w:r>
+          </w:p>
         </w:tc>
       </w:tr>
       <w:tr>
@@ -4769,13 +5229,24 @@
           <w:tcPr>
             <w:tcW w:w="1947" w:type="dxa"/>
           </w:tcPr>
-          <w:p/>
+          <w:p>
+            <w:r>
+              <w:t>0.</w:t>
+            </w:r>
+            <w:r>
+              <w:t>37</w:t>
+            </w:r>
+          </w:p>
         </w:tc>
         <w:tc>
           <w:tcPr>
             <w:tcW w:w="1653" w:type="dxa"/>
           </w:tcPr>
-          <w:p/>
+          <w:p>
+            <w:r>
+              <w:t>0.012</w:t>
+            </w:r>
+          </w:p>
         </w:tc>
       </w:tr>
       <w:tr>
@@ -4824,13 +5295,21 @@
           <w:tcPr>
             <w:tcW w:w="1947" w:type="dxa"/>
           </w:tcPr>
-          <w:p/>
+          <w:p>
+            <w:r>
+              <w:t>0.25</w:t>
+            </w:r>
+          </w:p>
         </w:tc>
         <w:tc>
           <w:tcPr>
             <w:tcW w:w="1653" w:type="dxa"/>
           </w:tcPr>
-          <w:p/>
+          <w:p>
+            <w:r>
+              <w:t>0.005</w:t>
+            </w:r>
+          </w:p>
         </w:tc>
       </w:tr>
       <w:tr>
@@ -4877,13 +5356,21 @@
           <w:tcPr>
             <w:tcW w:w="1947" w:type="dxa"/>
           </w:tcPr>
-          <w:p/>
+          <w:p>
+            <w:r>
+              <w:t>0.44</w:t>
+            </w:r>
+          </w:p>
         </w:tc>
         <w:tc>
           <w:tcPr>
             <w:tcW w:w="1653" w:type="dxa"/>
           </w:tcPr>
-          <w:p/>
+          <w:p>
+            <w:r>
+              <w:t>0.018</w:t>
+            </w:r>
+          </w:p>
         </w:tc>
       </w:tr>
       <w:tr>
@@ -4935,13 +5422,21 @@
           <w:tcPr>
             <w:tcW w:w="1947" w:type="dxa"/>
           </w:tcPr>
-          <w:p/>
+          <w:p>
+            <w:r>
+              <w:t>1.00</w:t>
+            </w:r>
+          </w:p>
         </w:tc>
         <w:tc>
           <w:tcPr>
             <w:tcW w:w="1653" w:type="dxa"/>
           </w:tcPr>
-          <w:p/>
+          <w:p>
+            <w:r>
+              <w:t>0.112</w:t>
+            </w:r>
+          </w:p>
         </w:tc>
       </w:tr>
       <w:tr>
@@ -4993,13 +5488,21 @@
           <w:tcPr>
             <w:tcW w:w="1947" w:type="dxa"/>
           </w:tcPr>
-          <w:p/>
+          <w:p>
+            <w:r>
+              <w:t>1.00</w:t>
+            </w:r>
+          </w:p>
         </w:tc>
         <w:tc>
           <w:tcPr>
             <w:tcW w:w="1653" w:type="dxa"/>
           </w:tcPr>
-          <w:p/>
+          <w:p>
+            <w:r>
+              <w:t>0.112</w:t>
+            </w:r>
+          </w:p>
         </w:tc>
       </w:tr>
       <w:tr>
@@ -5043,19 +5546,27 @@
             <w:tcW w:w="1350" w:type="dxa"/>
             <w:noWrap/>
           </w:tcPr>
+          <w:p>
+            <w:r>
+              <w:t>0</w:t>
+            </w:r>
+          </w:p>
+        </w:tc>
+        <w:tc>
+          <w:tcPr>
+            <w:tcW w:w="1947" w:type="dxa"/>
+          </w:tcPr>
           <w:p/>
         </w:tc>
         <w:tc>
           <w:tcPr>
-            <w:tcW w:w="1947" w:type="dxa"/>
-          </w:tcPr>
-          <w:p/>
-        </w:tc>
-        <w:tc>
-          <w:tcPr>
             <w:tcW w:w="1653" w:type="dxa"/>
           </w:tcPr>
-          <w:p/>
+          <w:p>
+            <w:r>
+              <w:t>0</w:t>
+            </w:r>
+          </w:p>
         </w:tc>
       </w:tr>
     </w:tbl>
@@ -5095,6 +5606,15 @@
       </w:r>
       <w:r>
         <w:t>; some guidelines below.</w:t>
+      </w:r>
+      <w:r>
+        <w:t xml:space="preserve"> P2 = </w:t>
+      </w:r>
+      <w:r>
+        <w:t>206842.719</w:t>
+      </w:r>
+      <w:r>
+        <w:t xml:space="preserve"> pa</w:t>
       </w:r>
     </w:p>
     <w:tbl>
@@ -5212,6 +5732,12 @@
               <w:spacing w:line="276" w:lineRule="auto"/>
               <w:jc w:val="center"/>
             </w:pPr>
+            <w:r>
+              <w:t>5.1</w:t>
+            </w:r>
+            <w:r>
+              <w:t>65</w:t>
+            </w:r>
           </w:p>
         </w:tc>
       </w:tr>
@@ -5238,6 +5764,12 @@
               <w:spacing w:line="276" w:lineRule="auto"/>
               <w:jc w:val="center"/>
             </w:pPr>
+            <w:r>
+              <w:t>0.09</w:t>
+            </w:r>
+            <w:r>
+              <w:t>6</w:t>
+            </w:r>
           </w:p>
         </w:tc>
       </w:tr>
@@ -5264,6 +5796,9 @@
               <w:spacing w:line="276" w:lineRule="auto"/>
               <w:jc w:val="center"/>
             </w:pPr>
+            <w:r>
+              <w:t>-5</w:t>
+            </w:r>
           </w:p>
         </w:tc>
       </w:tr>
@@ -5290,6 +5825,9 @@
               <w:spacing w:line="276" w:lineRule="auto"/>
               <w:jc w:val="center"/>
             </w:pPr>
+            <w:r>
+              <w:t>6.08</w:t>
+            </w:r>
           </w:p>
         </w:tc>
       </w:tr>
@@ -5316,6 +5854,12 @@
               <w:spacing w:line="276" w:lineRule="auto"/>
               <w:jc w:val="center"/>
             </w:pPr>
+            <w:r>
+              <w:t>0.3</w:t>
+            </w:r>
+            <w:r>
+              <w:t>05</w:t>
+            </w:r>
           </w:p>
         </w:tc>
       </w:tr>
@@ -5342,6 +5886,9 @@
               <w:spacing w:line="276" w:lineRule="auto"/>
               <w:jc w:val="center"/>
             </w:pPr>
+            <w:r>
+              <w:t>21.08</w:t>
+            </w:r>
           </w:p>
         </w:tc>
       </w:tr>
@@ -5368,6 +5915,9 @@
               <w:spacing w:line="276" w:lineRule="auto"/>
               <w:jc w:val="center"/>
             </w:pPr>
+            <w:r>
+              <w:t>0.05</w:t>
+            </w:r>
           </w:p>
         </w:tc>
       </w:tr>
@@ -5394,6 +5944,9 @@
               <w:spacing w:line="276" w:lineRule="auto"/>
               <w:jc w:val="center"/>
             </w:pPr>
+            <w:r>
+              <w:t>1.75</w:t>
+            </w:r>
           </w:p>
         </w:tc>
       </w:tr>
@@ -5420,6 +5973,38 @@
               <w:spacing w:line="276" w:lineRule="auto"/>
               <w:jc w:val="center"/>
             </w:pPr>
+            <w:r>
+              <w:t>29.27</w:t>
+            </w:r>
+          </w:p>
+        </w:tc>
+      </w:tr>
+      <w:tr>
+        <w:trPr>
+          <w:jc w:val="center"/>
+        </w:trPr>
+        <w:tc>
+          <w:tcPr>
+            <w:tcW w:w="3955" w:type="dxa"/>
+          </w:tcPr>
+          <w:p>
+            <w:r>
+              <w:t>Need 41.6</w:t>
+            </w:r>
+            <w:r>
+              <w:t>5psi</w:t>
+            </w:r>
+          </w:p>
+        </w:tc>
+        <w:tc>
+          <w:tcPr>
+            <w:tcW w:w="1361" w:type="dxa"/>
+          </w:tcPr>
+          <w:p>
+            <w:pPr>
+              <w:spacing w:line="276" w:lineRule="auto"/>
+              <w:jc w:val="center"/>
+            </w:pPr>
           </w:p>
         </w:tc>
       </w:tr>
@@ -5458,7 +6043,11 @@
         <w:t xml:space="preserve"> </w:t>
       </w:r>
       <w:r>
-        <w:t xml:space="preserve">You may include other criteria as desired but it is optional to do so. </w:t>
+        <w:t xml:space="preserve">You may include other </w:t>
+      </w:r>
+      <w:r>
+        <w:lastRenderedPageBreak/>
+        <w:t xml:space="preserve">criteria as desired but it is optional to do so. </w:t>
       </w:r>
       <w:r>
         <w:t>Supporting materials are provided for centrifugal, submersible, and jet pumps to assist in the pump selection and cost analysis.</w:t>
@@ -5481,7 +6070,6 @@
         <w:pStyle w:val="Heading3"/>
       </w:pPr>
       <w:r>
-        <w:lastRenderedPageBreak/>
         <w:t xml:space="preserve">Pump </w:t>
       </w:r>
       <w:r>
@@ -5675,6 +6263,9 @@
             <w:pPr>
               <w:jc w:val="center"/>
             </w:pPr>
+            <w:r>
+              <w:t>3/4</w:t>
+            </w:r>
           </w:p>
         </w:tc>
         <w:tc>
@@ -5696,6 +6287,9 @@
             <w:pPr>
               <w:jc w:val="center"/>
             </w:pPr>
+            <w:r>
+              <w:t>759</w:t>
+            </w:r>
           </w:p>
         </w:tc>
         <w:tc>
@@ -5729,6 +6323,9 @@
             <w:pPr>
               <w:jc w:val="center"/>
             </w:pPr>
+            <w:r>
+              <w:t>1/2</w:t>
+            </w:r>
           </w:p>
         </w:tc>
         <w:tc>
@@ -5750,6 +6347,9 @@
             <w:pPr>
               <w:jc w:val="center"/>
             </w:pPr>
+            <w:r>
+              <w:t>1067</w:t>
+            </w:r>
           </w:p>
         </w:tc>
         <w:tc>
@@ -5783,6 +6383,9 @@
             <w:pPr>
               <w:jc w:val="center"/>
             </w:pPr>
+            <w:r>
+              <w:t>1/2</w:t>
+            </w:r>
           </w:p>
         </w:tc>
         <w:tc>
@@ -5804,6 +6407,9 @@
             <w:pPr>
               <w:jc w:val="center"/>
             </w:pPr>
+            <w:r>
+              <w:t>620</w:t>
+            </w:r>
           </w:p>
         </w:tc>
         <w:tc>
@@ -6444,6 +7050,7 @@
           </w:tcPr>
           <w:p>
             <w:r>
+              <w:lastRenderedPageBreak/>
               <w:t>3.1 Flow Rate Analysis</w:t>
             </w:r>
           </w:p>
@@ -6596,7 +7203,6 @@
               <w:rPr>
                 <w:b/>
               </w:rPr>
-              <w:lastRenderedPageBreak/>
               <w:t>Total</w:t>
             </w:r>
           </w:p>
@@ -6624,9 +7230,9 @@
     </w:tbl>
     <w:p/>
     <w:sectPr>
-      <w:headerReference w:type="default" r:id="rId11"/>
-      <w:footerReference w:type="default" r:id="rId12"/>
-      <w:headerReference w:type="first" r:id="rId13"/>
+      <w:headerReference w:type="default" r:id="rId15"/>
+      <w:footerReference w:type="default" r:id="rId16"/>
+      <w:headerReference w:type="first" r:id="rId17"/>
       <w:pgSz w:w="12240" w:h="15840" w:code="1"/>
       <w:pgMar w:top="1440" w:right="1440" w:bottom="1440" w:left="1440" w:header="289" w:footer="964" w:gutter="0"/>
       <w:cols w:space="720"/>
@@ -6635,6 +7241,48 @@
     </w:sectPr>
   </w:body>
 </w:document>
+</file>
+
+<file path=word/comments.xml><?xml version="1.0" encoding="utf-8"?>
+<w:comments xmlns:wpc="http://schemas.microsoft.com/office/word/2010/wordprocessingCanvas" xmlns:cx="http://schemas.microsoft.com/office/drawing/2014/chartex" xmlns:cx1="http://schemas.microsoft.com/office/drawing/2015/9/8/chartex" xmlns:cx2="http://schemas.microsoft.com/office/drawing/2015/10/21/chartex" xmlns:cx3="http://schemas.microsoft.com/office/drawing/2016/5/9/chartex" xmlns:cx4="http://schemas.microsoft.com/office/drawing/2016/5/10/chartex" xmlns:cx5="http://schemas.microsoft.com/office/drawing/2016/5/11/chartex" xmlns:cx6="http://schemas.microsoft.com/office/drawing/2016/5/12/chartex" xmlns:cx7="http://schemas.microsoft.com/office/drawing/2016/5/13/chartex" xmlns:cx8="http://schemas.microsoft.com/office/drawing/2016/5/14/chartex" xmlns:mc="http://schemas.openxmlformats.org/markup-compatibility/2006" xmlns:aink="http://schemas.microsoft.com/office/drawing/2016/ink" xmlns:am3d="http://schemas.microsoft.com/office/drawing/2017/model3d" xmlns:o="urn:schemas-microsoft-com:office:office" xmlns:oel="http://schemas.microsoft.com/office/2019/extlst" xmlns:r="http://schemas.openxmlformats.org/officeDocument/2006/relationships" xmlns:m="http://schemas.openxmlformats.org/officeDocument/2006/math" xmlns:v="urn:schemas-microsoft-com:vml" xmlns:wp14="http://schemas.microsoft.com/office/word/2010/wordprocessingDrawing" xmlns:wp="http://schemas.openxmlformats.org/drawingml/2006/wordprocessingDrawing" xmlns:w10="urn:schemas-microsoft-com:office:word" xmlns:w="http://schemas.openxmlformats.org/wordprocessingml/2006/main" xmlns:w14="http://schemas.microsoft.com/office/word/2010/wordml" xmlns:w15="http://schemas.microsoft.com/office/word/2012/wordml" xmlns:w16cex="http://schemas.microsoft.com/office/word/2018/wordml/cex" xmlns:w16cid="http://schemas.microsoft.com/office/word/2016/wordml/cid" xmlns:w16="http://schemas.microsoft.com/office/word/2018/wordml" xmlns:w16sdtdh="http://schemas.microsoft.com/office/word/2020/wordml/sdtdatahash" xmlns:w16se="http://schemas.microsoft.com/office/word/2015/wordml/symex" xmlns:wpg="http://schemas.microsoft.com/office/word/2010/wordprocessingGroup" xmlns:wpi="http://schemas.microsoft.com/office/word/2010/wordprocessingInk" xmlns:wne="http://schemas.microsoft.com/office/word/2006/wordml" xmlns:wps="http://schemas.microsoft.com/office/word/2010/wordprocessingShape" mc:Ignorable="w14 w15 w16se w16cid w16 w16cex w16sdtdh wp14">
+  <w:comment w:id="0" w:author="Jeffrey Der Min Wan" w:date="2023-06-26T10:48:00Z" w:initials="JDMW">
+    <w:p>
+      <w:pPr>
+        <w:pStyle w:val="CommentText"/>
+      </w:pPr>
+      <w:r>
+        <w:rPr>
+          <w:rStyle w:val="CommentReference"/>
+        </w:rPr>
+        <w:annotationRef/>
+      </w:r>
+      <w:r>
+        <w:rPr>
+          <w:lang w:val="en-CA"/>
+        </w:rPr>
+        <w:t>These ones might change to 1</w:t>
+      </w:r>
+    </w:p>
+  </w:comment>
+</w:comments>
+</file>
+
+<file path=word/commentsExtended.xml><?xml version="1.0" encoding="utf-8"?>
+<w15:commentsEx xmlns:wpc="http://schemas.microsoft.com/office/word/2010/wordprocessingCanvas" xmlns:cx="http://schemas.microsoft.com/office/drawing/2014/chartex" xmlns:cx1="http://schemas.microsoft.com/office/drawing/2015/9/8/chartex" xmlns:cx2="http://schemas.microsoft.com/office/drawing/2015/10/21/chartex" xmlns:cx3="http://schemas.microsoft.com/office/drawing/2016/5/9/chartex" xmlns:cx4="http://schemas.microsoft.com/office/drawing/2016/5/10/chartex" xmlns:cx5="http://schemas.microsoft.com/office/drawing/2016/5/11/chartex" xmlns:cx6="http://schemas.microsoft.com/office/drawing/2016/5/12/chartex" xmlns:cx7="http://schemas.microsoft.com/office/drawing/2016/5/13/chartex" xmlns:cx8="http://schemas.microsoft.com/office/drawing/2016/5/14/chartex" xmlns:mc="http://schemas.openxmlformats.org/markup-compatibility/2006" xmlns:aink="http://schemas.microsoft.com/office/drawing/2016/ink" xmlns:am3d="http://schemas.microsoft.com/office/drawing/2017/model3d" xmlns:o="urn:schemas-microsoft-com:office:office" xmlns:oel="http://schemas.microsoft.com/office/2019/extlst" xmlns:r="http://schemas.openxmlformats.org/officeDocument/2006/relationships" xmlns:m="http://schemas.openxmlformats.org/officeDocument/2006/math" xmlns:v="urn:schemas-microsoft-com:vml" xmlns:wp14="http://schemas.microsoft.com/office/word/2010/wordprocessingDrawing" xmlns:wp="http://schemas.openxmlformats.org/drawingml/2006/wordprocessingDrawing" xmlns:w10="urn:schemas-microsoft-com:office:word" xmlns:w="http://schemas.openxmlformats.org/wordprocessingml/2006/main" xmlns:w14="http://schemas.microsoft.com/office/word/2010/wordml" xmlns:w15="http://schemas.microsoft.com/office/word/2012/wordml" xmlns:w16cex="http://schemas.microsoft.com/office/word/2018/wordml/cex" xmlns:w16cid="http://schemas.microsoft.com/office/word/2016/wordml/cid" xmlns:w16="http://schemas.microsoft.com/office/word/2018/wordml" xmlns:w16sdtdh="http://schemas.microsoft.com/office/word/2020/wordml/sdtdatahash" xmlns:w16se="http://schemas.microsoft.com/office/word/2015/wordml/symex" xmlns:wpg="http://schemas.microsoft.com/office/word/2010/wordprocessingGroup" xmlns:wpi="http://schemas.microsoft.com/office/word/2010/wordprocessingInk" xmlns:wne="http://schemas.microsoft.com/office/word/2006/wordml" xmlns:wps="http://schemas.microsoft.com/office/word/2010/wordprocessingShape" mc:Ignorable="w14 w15 w16se w16cid w16 w16cex w16sdtdh wp14">
+  <w15:commentEx w15:paraId="0E45B1E6" w15:done="0"/>
+</w15:commentsEx>
+</file>
+
+<file path=word/commentsExtensible.xml><?xml version="1.0" encoding="utf-8"?>
+<w16cex:commentsExtensible xmlns:wpc="http://schemas.microsoft.com/office/word/2010/wordprocessingCanvas" xmlns:cx="http://schemas.microsoft.com/office/drawing/2014/chartex" xmlns:cx1="http://schemas.microsoft.com/office/drawing/2015/9/8/chartex" xmlns:cx2="http://schemas.microsoft.com/office/drawing/2015/10/21/chartex" xmlns:cx3="http://schemas.microsoft.com/office/drawing/2016/5/9/chartex" xmlns:cx4="http://schemas.microsoft.com/office/drawing/2016/5/10/chartex" xmlns:cx5="http://schemas.microsoft.com/office/drawing/2016/5/11/chartex" xmlns:cx6="http://schemas.microsoft.com/office/drawing/2016/5/12/chartex" xmlns:cx7="http://schemas.microsoft.com/office/drawing/2016/5/13/chartex" xmlns:cx8="http://schemas.microsoft.com/office/drawing/2016/5/14/chartex" xmlns:mc="http://schemas.openxmlformats.org/markup-compatibility/2006" xmlns:aink="http://schemas.microsoft.com/office/drawing/2016/ink" xmlns:am3d="http://schemas.microsoft.com/office/drawing/2017/model3d" xmlns:o="urn:schemas-microsoft-com:office:office" xmlns:oel="http://schemas.microsoft.com/office/2019/extlst" xmlns:r="http://schemas.openxmlformats.org/officeDocument/2006/relationships" xmlns:m="http://schemas.openxmlformats.org/officeDocument/2006/math" xmlns:v="urn:schemas-microsoft-com:vml" xmlns:wp14="http://schemas.microsoft.com/office/word/2010/wordprocessingDrawing" xmlns:wp="http://schemas.openxmlformats.org/drawingml/2006/wordprocessingDrawing" xmlns:w10="urn:schemas-microsoft-com:office:word" xmlns:w="http://schemas.openxmlformats.org/wordprocessingml/2006/main" xmlns:w14="http://schemas.microsoft.com/office/word/2010/wordml" xmlns:w15="http://schemas.microsoft.com/office/word/2012/wordml" xmlns:w16cex="http://schemas.microsoft.com/office/word/2018/wordml/cex" xmlns:w16cid="http://schemas.microsoft.com/office/word/2016/wordml/cid" xmlns:w16="http://schemas.microsoft.com/office/word/2018/wordml" xmlns:w16sdtdh="http://schemas.microsoft.com/office/word/2020/wordml/sdtdatahash" xmlns:w16se="http://schemas.microsoft.com/office/word/2015/wordml/symex" xmlns:wpg="http://schemas.microsoft.com/office/word/2010/wordprocessingGroup" xmlns:wpi="http://schemas.microsoft.com/office/word/2010/wordprocessingInk" xmlns:wne="http://schemas.microsoft.com/office/word/2006/wordml" xmlns:wps="http://schemas.microsoft.com/office/word/2010/wordprocessingShape" mc:Ignorable="w14 w15 w16se w16cid w16 w16cex w16sdtdh wp14">
+  <w16cex:commentExtensible w16cex:durableId="2843EB75" w16cex:dateUtc="2023-06-26T14:48:00Z"/>
+</w16cex:commentsExtensible>
+</file>
+
+<file path=word/commentsIds.xml><?xml version="1.0" encoding="utf-8"?>
+<w16cid:commentsIds xmlns:wpc="http://schemas.microsoft.com/office/word/2010/wordprocessingCanvas" xmlns:cx="http://schemas.microsoft.com/office/drawing/2014/chartex" xmlns:cx1="http://schemas.microsoft.com/office/drawing/2015/9/8/chartex" xmlns:cx2="http://schemas.microsoft.com/office/drawing/2015/10/21/chartex" xmlns:cx3="http://schemas.microsoft.com/office/drawing/2016/5/9/chartex" xmlns:cx4="http://schemas.microsoft.com/office/drawing/2016/5/10/chartex" xmlns:cx5="http://schemas.microsoft.com/office/drawing/2016/5/11/chartex" xmlns:cx6="http://schemas.microsoft.com/office/drawing/2016/5/12/chartex" xmlns:cx7="http://schemas.microsoft.com/office/drawing/2016/5/13/chartex" xmlns:cx8="http://schemas.microsoft.com/office/drawing/2016/5/14/chartex" xmlns:mc="http://schemas.openxmlformats.org/markup-compatibility/2006" xmlns:aink="http://schemas.microsoft.com/office/drawing/2016/ink" xmlns:am3d="http://schemas.microsoft.com/office/drawing/2017/model3d" xmlns:o="urn:schemas-microsoft-com:office:office" xmlns:oel="http://schemas.microsoft.com/office/2019/extlst" xmlns:r="http://schemas.openxmlformats.org/officeDocument/2006/relationships" xmlns:m="http://schemas.openxmlformats.org/officeDocument/2006/math" xmlns:v="urn:schemas-microsoft-com:vml" xmlns:wp14="http://schemas.microsoft.com/office/word/2010/wordprocessingDrawing" xmlns:wp="http://schemas.openxmlformats.org/drawingml/2006/wordprocessingDrawing" xmlns:w10="urn:schemas-microsoft-com:office:word" xmlns:w="http://schemas.openxmlformats.org/wordprocessingml/2006/main" xmlns:w14="http://schemas.microsoft.com/office/word/2010/wordml" xmlns:w15="http://schemas.microsoft.com/office/word/2012/wordml" xmlns:w16cex="http://schemas.microsoft.com/office/word/2018/wordml/cex" xmlns:w16cid="http://schemas.microsoft.com/office/word/2016/wordml/cid" xmlns:w16="http://schemas.microsoft.com/office/word/2018/wordml" xmlns:w16sdtdh="http://schemas.microsoft.com/office/word/2020/wordml/sdtdatahash" xmlns:w16se="http://schemas.microsoft.com/office/word/2015/wordml/symex" xmlns:wpg="http://schemas.microsoft.com/office/word/2010/wordprocessingGroup" xmlns:wpi="http://schemas.microsoft.com/office/word/2010/wordprocessingInk" xmlns:wne="http://schemas.microsoft.com/office/word/2006/wordml" xmlns:wps="http://schemas.microsoft.com/office/word/2010/wordprocessingShape" mc:Ignorable="w14 w15 w16se w16cid w16 w16cex w16sdtdh wp14">
+  <w16cid:commentId w16cid:paraId="0E45B1E6" w16cid:durableId="2843EB75"/>
+</w16cid:commentsIds>
 </file>
 
 <file path=word/endnotes.xml><?xml version="1.0" encoding="utf-8"?>
@@ -11490,6 +12138,14 @@
   </w:num>
   <w:numIdMacAtCleanup w:val="13"/>
 </w:numbering>
+</file>
+
+<file path=word/people.xml><?xml version="1.0" encoding="utf-8"?>
+<w15:people xmlns:wpc="http://schemas.microsoft.com/office/word/2010/wordprocessingCanvas" xmlns:cx="http://schemas.microsoft.com/office/drawing/2014/chartex" xmlns:cx1="http://schemas.microsoft.com/office/drawing/2015/9/8/chartex" xmlns:cx2="http://schemas.microsoft.com/office/drawing/2015/10/21/chartex" xmlns:cx3="http://schemas.microsoft.com/office/drawing/2016/5/9/chartex" xmlns:cx4="http://schemas.microsoft.com/office/drawing/2016/5/10/chartex" xmlns:cx5="http://schemas.microsoft.com/office/drawing/2016/5/11/chartex" xmlns:cx6="http://schemas.microsoft.com/office/drawing/2016/5/12/chartex" xmlns:cx7="http://schemas.microsoft.com/office/drawing/2016/5/13/chartex" xmlns:cx8="http://schemas.microsoft.com/office/drawing/2016/5/14/chartex" xmlns:mc="http://schemas.openxmlformats.org/markup-compatibility/2006" xmlns:aink="http://schemas.microsoft.com/office/drawing/2016/ink" xmlns:am3d="http://schemas.microsoft.com/office/drawing/2017/model3d" xmlns:o="urn:schemas-microsoft-com:office:office" xmlns:oel="http://schemas.microsoft.com/office/2019/extlst" xmlns:r="http://schemas.openxmlformats.org/officeDocument/2006/relationships" xmlns:m="http://schemas.openxmlformats.org/officeDocument/2006/math" xmlns:v="urn:schemas-microsoft-com:vml" xmlns:wp14="http://schemas.microsoft.com/office/word/2010/wordprocessingDrawing" xmlns:wp="http://schemas.openxmlformats.org/drawingml/2006/wordprocessingDrawing" xmlns:w10="urn:schemas-microsoft-com:office:word" xmlns:w="http://schemas.openxmlformats.org/wordprocessingml/2006/main" xmlns:w14="http://schemas.microsoft.com/office/word/2010/wordml" xmlns:w15="http://schemas.microsoft.com/office/word/2012/wordml" xmlns:w16cex="http://schemas.microsoft.com/office/word/2018/wordml/cex" xmlns:w16cid="http://schemas.microsoft.com/office/word/2016/wordml/cid" xmlns:w16="http://schemas.microsoft.com/office/word/2018/wordml" xmlns:w16sdtdh="http://schemas.microsoft.com/office/word/2020/wordml/sdtdatahash" xmlns:w16se="http://schemas.microsoft.com/office/word/2015/wordml/symex" xmlns:wpg="http://schemas.microsoft.com/office/word/2010/wordprocessingGroup" xmlns:wpi="http://schemas.microsoft.com/office/word/2010/wordprocessingInk" xmlns:wne="http://schemas.microsoft.com/office/word/2006/wordml" xmlns:wps="http://schemas.microsoft.com/office/word/2010/wordprocessingShape" mc:Ignorable="w14 w15 w16se w16cid w16 w16cex w16sdtdh wp14">
+  <w15:person w15:author="Jeffrey Der Min Wan">
+    <w15:presenceInfo w15:providerId="AD" w15:userId="S::jdmwan@uwaterloo.ca::08ec89d9-3f47-4ef4-ab3f-1154e9204436"/>
+  </w15:person>
+</w15:people>
 </file>
 
 <file path=word/styles.xml><?xml version="1.0" encoding="utf-8"?>
@@ -12889,7 +13545,6 @@
     <w:basedOn w:val="Normal"/>
     <w:link w:val="CommentTextChar"/>
     <w:uiPriority w:val="99"/>
-    <w:semiHidden/>
     <w:unhideWhenUsed/>
     <w:rsid w:val="00B43FD0"/>
   </w:style>
@@ -12898,7 +13553,6 @@
     <w:basedOn w:val="DefaultParagraphFont"/>
     <w:link w:val="CommentText"/>
     <w:uiPriority w:val="99"/>
-    <w:semiHidden/>
     <w:rsid w:val="00B43FD0"/>
     <w:rPr>
       <w:rFonts w:ascii="Arial" w:eastAsia="Times New Roman" w:hAnsi="Arial" w:cs="Times New Roman"/>
@@ -13278,29 +13932,6 @@
 </file>
 
 <file path=customXml/item1.xml><?xml version="1.0" encoding="utf-8"?>
-<?mso-contentType ?>
-<FormTemplates xmlns="http://schemas.microsoft.com/sharepoint/v3/contenttype/forms">
-  <Display>DocumentLibraryForm</Display>
-  <Edit>DocumentLibraryForm</Edit>
-  <New>DocumentLibraryForm</New>
-</FormTemplates>
-</file>
-
-<file path=customXml/item2.xml><?xml version="1.0" encoding="utf-8"?>
-<p:properties xmlns:p="http://schemas.microsoft.com/office/2006/metadata/properties" xmlns:xsi="http://www.w3.org/2001/XMLSchema-instance" xmlns:pc="http://schemas.microsoft.com/office/infopath/2007/PartnerControls">
-  <documentManagement>
-    <_ip_UnifiedCompliancePolicyUIAction xmlns="http://schemas.microsoft.com/sharepoint/v3" xsi:nil="true"/>
-    <_activity xmlns="77c04de6-08e6-4ec6-8359-c54e0ca38fb3" xsi:nil="true"/>
-    <_ip_UnifiedCompliancePolicyProperties xmlns="http://schemas.microsoft.com/sharepoint/v3" xsi:nil="true"/>
-  </documentManagement>
-</p:properties>
-</file>
-
-<file path=customXml/item3.xml><?xml version="1.0" encoding="utf-8"?>
-<b:Sources xmlns:b="http://schemas.openxmlformats.org/officeDocument/2006/bibliography" xmlns="http://schemas.openxmlformats.org/officeDocument/2006/bibliography" SelectedStyle="\APA.XSL" StyleName="APA"/>
-</file>
-
-<file path=customXml/item4.xml><?xml version="1.0" encoding="utf-8"?>
 <ct:contentTypeSchema xmlns:ct="http://schemas.microsoft.com/office/2006/metadata/contentType" xmlns:ma="http://schemas.microsoft.com/office/2006/metadata/properties/metaAttributes" ct:_="" ma:_="" ma:contentTypeName="Document" ma:contentTypeID="0x010100169AFBD60520454188AA04BA4F5F3DAB" ma:contentTypeVersion="17" ma:contentTypeDescription="Create a new document." ma:contentTypeScope="" ma:versionID="2ae7bdc578aa891ddb57de03df693d95">
   <xsd:schema xmlns:xsd="http://www.w3.org/2001/XMLSchema" xmlns:xs="http://www.w3.org/2001/XMLSchema" xmlns:p="http://schemas.microsoft.com/office/2006/metadata/properties" xmlns:ns1="http://schemas.microsoft.com/sharepoint/v3" xmlns:ns3="77c04de6-08e6-4ec6-8359-c54e0ca38fb3" xmlns:ns4="003595af-6b62-475d-85bd-4994b783815c" targetNamespace="http://schemas.microsoft.com/office/2006/metadata/properties" ma:root="true" ma:fieldsID="cd8028df0ebabb5d2749138f076925d9" ns1:_="" ns3:_="" ns4:_="">
     <xsd:import namespace="http://schemas.microsoft.com/sharepoint/v3"/>
@@ -13552,34 +14183,30 @@
 </ct:contentTypeSchema>
 </file>
 
-<file path=customXml/itemProps1.xml><?xml version="1.0" encoding="utf-8"?>
-<ds:datastoreItem xmlns:ds="http://schemas.openxmlformats.org/officeDocument/2006/customXml" ds:itemID="{81CBBDC0-DB36-4DD7-9C6D-9F2B29258C00}">
-  <ds:schemaRefs>
-    <ds:schemaRef ds:uri="http://schemas.microsoft.com/sharepoint/v3/contenttype/forms"/>
-  </ds:schemaRefs>
-</ds:datastoreItem>
+<file path=customXml/item2.xml><?xml version="1.0" encoding="utf-8"?>
+<b:Sources xmlns:b="http://schemas.openxmlformats.org/officeDocument/2006/bibliography" xmlns="http://schemas.openxmlformats.org/officeDocument/2006/bibliography" SelectedStyle="\APA.XSL" StyleName="APA"/>
 </file>
 
-<file path=customXml/itemProps2.xml><?xml version="1.0" encoding="utf-8"?>
-<ds:datastoreItem xmlns:ds="http://schemas.openxmlformats.org/officeDocument/2006/customXml" ds:itemID="{32A98AA4-5BBA-40BC-94CC-8A66A6AA7995}">
-  <ds:schemaRefs>
-    <ds:schemaRef ds:uri="http://schemas.microsoft.com/office/2006/metadata/properties"/>
-    <ds:schemaRef ds:uri="http://schemas.microsoft.com/office/infopath/2007/PartnerControls"/>
-    <ds:schemaRef ds:uri="http://schemas.microsoft.com/sharepoint/v3"/>
-    <ds:schemaRef ds:uri="77c04de6-08e6-4ec6-8359-c54e0ca38fb3"/>
-  </ds:schemaRefs>
-</ds:datastoreItem>
+<file path=customXml/item3.xml><?xml version="1.0" encoding="utf-8"?>
+<p:properties xmlns:p="http://schemas.microsoft.com/office/2006/metadata/properties" xmlns:xsi="http://www.w3.org/2001/XMLSchema-instance" xmlns:pc="http://schemas.microsoft.com/office/infopath/2007/PartnerControls">
+  <documentManagement>
+    <_ip_UnifiedCompliancePolicyUIAction xmlns="http://schemas.microsoft.com/sharepoint/v3" xsi:nil="true"/>
+    <_activity xmlns="77c04de6-08e6-4ec6-8359-c54e0ca38fb3" xsi:nil="true"/>
+    <_ip_UnifiedCompliancePolicyProperties xmlns="http://schemas.microsoft.com/sharepoint/v3" xsi:nil="true"/>
+  </documentManagement>
+</p:properties>
 </file>
 
-<file path=customXml/itemProps3.xml><?xml version="1.0" encoding="utf-8"?>
-<ds:datastoreItem xmlns:ds="http://schemas.openxmlformats.org/officeDocument/2006/customXml" ds:itemID="{679294AB-ED62-4E78-A525-C7B14DAA58C5}">
-  <ds:schemaRefs>
-    <ds:schemaRef ds:uri="http://schemas.openxmlformats.org/officeDocument/2006/bibliography"/>
-  </ds:schemaRefs>
-</ds:datastoreItem>
+<file path=customXml/item4.xml><?xml version="1.0" encoding="utf-8"?>
+<?mso-contentType ?>
+<FormTemplates xmlns="http://schemas.microsoft.com/sharepoint/v3/contenttype/forms">
+  <Display>DocumentLibraryForm</Display>
+  <Edit>DocumentLibraryForm</Edit>
+  <New>DocumentLibraryForm</New>
+</FormTemplates>
 </file>
 
-<file path=customXml/itemProps4.xml><?xml version="1.0" encoding="utf-8"?>
+<file path=customXml/itemProps1.xml><?xml version="1.0" encoding="utf-8"?>
 <ds:datastoreItem xmlns:ds="http://schemas.openxmlformats.org/officeDocument/2006/customXml" ds:itemID="{0EC34C48-2731-4E38-8FAA-6506B1999F94}">
   <ds:schemaRefs>
     <ds:schemaRef ds:uri="http://schemas.microsoft.com/office/2006/metadata/contentType"/>
@@ -13597,4 +14224,31 @@
     <ds:schemaRef ds:uri="http://schemas.microsoft.com/internal/obd"/>
   </ds:schemaRefs>
 </ds:datastoreItem>
+</file>
+
+<file path=customXml/itemProps2.xml><?xml version="1.0" encoding="utf-8"?>
+<ds:datastoreItem xmlns:ds="http://schemas.openxmlformats.org/officeDocument/2006/customXml" ds:itemID="{679294AB-ED62-4E78-A525-C7B14DAA58C5}">
+  <ds:schemaRefs>
+    <ds:schemaRef ds:uri="http://schemas.openxmlformats.org/officeDocument/2006/bibliography"/>
+  </ds:schemaRefs>
+</ds:datastoreItem>
+</file>
+
+<file path=customXml/itemProps3.xml><?xml version="1.0" encoding="utf-8"?>
+<ds:datastoreItem xmlns:ds="http://schemas.openxmlformats.org/officeDocument/2006/customXml" ds:itemID="{32A98AA4-5BBA-40BC-94CC-8A66A6AA7995}">
+  <ds:schemaRefs>
+    <ds:schemaRef ds:uri="http://schemas.microsoft.com/office/2006/metadata/properties"/>
+    <ds:schemaRef ds:uri="http://schemas.microsoft.com/office/infopath/2007/PartnerControls"/>
+    <ds:schemaRef ds:uri="http://schemas.microsoft.com/sharepoint/v3"/>
+    <ds:schemaRef ds:uri="77c04de6-08e6-4ec6-8359-c54e0ca38fb3"/>
+  </ds:schemaRefs>
+</ds:datastoreItem>
+</file>
+
+<file path=customXml/itemProps4.xml><?xml version="1.0" encoding="utf-8"?>
+<ds:datastoreItem xmlns:ds="http://schemas.openxmlformats.org/officeDocument/2006/customXml" ds:itemID="{81CBBDC0-DB36-4DD7-9C6D-9F2B29258C00}">
+  <ds:schemaRefs>
+    <ds:schemaRef ds:uri="http://schemas.microsoft.com/sharepoint/v3/contenttype/forms"/>
+  </ds:schemaRefs>
+</ds:datastoreItem>
 </file>
</xml_diff>